<commit_message>
scrum meeting, petite modification de valider()
</commit_message>
<xml_diff>
--- a/Scrum 1/Journalisation/JournalDeBord_Equipe.docx
+++ b/Scrum 1/Journalisation/JournalDeBord_Equipe.docx
@@ -46,19 +46,28 @@
           <w:lang w:val="fr-FR"/>
         </w:rPr>
       </w:pPr>
-      <w:r>
-        <w:rPr>
-          <w:lang w:val="fr-FR"/>
-        </w:rPr>
-        <w:t>Date: 31 mars 2023</w:t>
-      </w:r>
-    </w:p>
-    <w:p>
-      <w:pPr>
-        <w:rPr>
-          <w:lang w:val="fr-FR"/>
-        </w:rPr>
-      </w:pPr>
+      <w:proofErr w:type="gramStart"/>
+      <w:r>
+        <w:rPr>
+          <w:lang w:val="fr-FR"/>
+        </w:rPr>
+        <w:t>Date:</w:t>
+      </w:r>
+      <w:proofErr w:type="gramEnd"/>
+      <w:r>
+        <w:rPr>
+          <w:lang w:val="fr-FR"/>
+        </w:rPr>
+        <w:t xml:space="preserve"> 31 mars 2023</w:t>
+      </w:r>
+    </w:p>
+    <w:p>
+      <w:pPr>
+        <w:rPr>
+          <w:lang w:val="fr-FR"/>
+        </w:rPr>
+      </w:pPr>
+      <w:proofErr w:type="gramStart"/>
       <w:r>
         <w:rPr>
           <w:lang w:val="fr-FR"/>
@@ -71,12 +80,21 @@
         </w:rPr>
         <w:t>:</w:t>
       </w:r>
-      <w:r>
-        <w:rPr>
-          <w:lang w:val="fr-FR"/>
-        </w:rPr>
-        <w:t xml:space="preserve"> première scrum</w:t>
-      </w:r>
+      <w:proofErr w:type="gramEnd"/>
+      <w:r>
+        <w:rPr>
+          <w:lang w:val="fr-FR"/>
+        </w:rPr>
+        <w:t xml:space="preserve"> première </w:t>
+      </w:r>
+      <w:proofErr w:type="spellStart"/>
+      <w:r>
+        <w:rPr>
+          <w:lang w:val="fr-FR"/>
+        </w:rPr>
+        <w:t>scrum</w:t>
+      </w:r>
+      <w:proofErr w:type="spellEnd"/>
     </w:p>
     <w:p>
       <w:pPr>
@@ -102,11 +120,19 @@
           <w:lang w:val="fr-FR"/>
         </w:rPr>
       </w:pPr>
-      <w:r>
-        <w:rPr>
-          <w:lang w:val="fr-FR"/>
-        </w:rPr>
-        <w:t>connexion GitHub</w:t>
+      <w:proofErr w:type="gramStart"/>
+      <w:r>
+        <w:rPr>
+          <w:lang w:val="fr-FR"/>
+        </w:rPr>
+        <w:t>connexion</w:t>
+      </w:r>
+      <w:proofErr w:type="gramEnd"/>
+      <w:r>
+        <w:rPr>
+          <w:lang w:val="fr-FR"/>
+        </w:rPr>
+        <w:t xml:space="preserve"> GitHub</w:t>
       </w:r>
     </w:p>
     <w:p>
@@ -120,11 +146,19 @@
           <w:lang w:val="fr-FR"/>
         </w:rPr>
       </w:pPr>
-      <w:r>
-        <w:rPr>
-          <w:lang w:val="fr-FR"/>
-        </w:rPr>
-        <w:t>premier journal de bord individuel</w:t>
+      <w:proofErr w:type="gramStart"/>
+      <w:r>
+        <w:rPr>
+          <w:lang w:val="fr-FR"/>
+        </w:rPr>
+        <w:t>premier</w:t>
+      </w:r>
+      <w:proofErr w:type="gramEnd"/>
+      <w:r>
+        <w:rPr>
+          <w:lang w:val="fr-FR"/>
+        </w:rPr>
+        <w:t xml:space="preserve"> journal de bord individuel</w:t>
       </w:r>
     </w:p>
     <w:p>
@@ -138,12 +172,28 @@
           <w:lang w:val="fr-FR"/>
         </w:rPr>
       </w:pPr>
-      <w:r>
-        <w:rPr>
-          <w:lang w:val="fr-FR"/>
-        </w:rPr>
-        <w:t>première ébauche de normes de programmation et résume scrum</w:t>
-      </w:r>
+      <w:proofErr w:type="gramStart"/>
+      <w:r>
+        <w:rPr>
+          <w:lang w:val="fr-FR"/>
+        </w:rPr>
+        <w:t>première</w:t>
+      </w:r>
+      <w:proofErr w:type="gramEnd"/>
+      <w:r>
+        <w:rPr>
+          <w:lang w:val="fr-FR"/>
+        </w:rPr>
+        <w:t xml:space="preserve"> ébauche de normes de programmation et résume </w:t>
+      </w:r>
+      <w:proofErr w:type="spellStart"/>
+      <w:r>
+        <w:rPr>
+          <w:lang w:val="fr-FR"/>
+        </w:rPr>
+        <w:t>scrum</w:t>
+      </w:r>
+      <w:proofErr w:type="spellEnd"/>
     </w:p>
     <w:p>
       <w:pPr>
@@ -156,11 +206,19 @@
           <w:lang w:val="fr-FR"/>
         </w:rPr>
       </w:pPr>
-      <w:r>
-        <w:rPr>
-          <w:lang w:val="fr-FR"/>
-        </w:rPr>
-        <w:t>début de discussion d’équipe</w:t>
+      <w:proofErr w:type="gramStart"/>
+      <w:r>
+        <w:rPr>
+          <w:lang w:val="fr-FR"/>
+        </w:rPr>
+        <w:t>début</w:t>
+      </w:r>
+      <w:proofErr w:type="gramEnd"/>
+      <w:r>
+        <w:rPr>
+          <w:lang w:val="fr-FR"/>
+        </w:rPr>
+        <w:t xml:space="preserve"> de discussion d’équipe</w:t>
       </w:r>
     </w:p>
     <w:p>
@@ -174,11 +232,19 @@
           <w:lang w:val="fr-FR"/>
         </w:rPr>
       </w:pPr>
-      <w:r>
-        <w:rPr>
-          <w:lang w:val="fr-FR"/>
-        </w:rPr>
-        <w:t>choisir C# comme langage de programmation</w:t>
+      <w:proofErr w:type="gramStart"/>
+      <w:r>
+        <w:rPr>
+          <w:lang w:val="fr-FR"/>
+        </w:rPr>
+        <w:t>choisir</w:t>
+      </w:r>
+      <w:proofErr w:type="gramEnd"/>
+      <w:r>
+        <w:rPr>
+          <w:lang w:val="fr-FR"/>
+        </w:rPr>
+        <w:t xml:space="preserve"> C# comme langage de programmation</w:t>
       </w:r>
       <w:r>
         <w:rPr>
@@ -211,11 +277,19 @@
           <w:lang w:val="fr-FR"/>
         </w:rPr>
       </w:pPr>
-      <w:r>
-        <w:rPr>
-          <w:lang w:val="fr-FR"/>
-        </w:rPr>
-        <w:t>preuve de Jira</w:t>
+      <w:proofErr w:type="gramStart"/>
+      <w:r>
+        <w:rPr>
+          <w:lang w:val="fr-FR"/>
+        </w:rPr>
+        <w:t>preuve</w:t>
+      </w:r>
+      <w:proofErr w:type="gramEnd"/>
+      <w:r>
+        <w:rPr>
+          <w:lang w:val="fr-FR"/>
+        </w:rPr>
+        <w:t xml:space="preserve"> de Jira</w:t>
       </w:r>
     </w:p>
     <w:p>
@@ -229,11 +303,33 @@
           <w:lang w:val="fr-FR"/>
         </w:rPr>
       </w:pPr>
-      <w:r>
-        <w:rPr>
-          <w:lang w:val="fr-FR"/>
-        </w:rPr>
-        <w:t>attestation openClassRoom individuel</w:t>
+      <w:proofErr w:type="gramStart"/>
+      <w:r>
+        <w:rPr>
+          <w:lang w:val="fr-FR"/>
+        </w:rPr>
+        <w:t>attestation</w:t>
+      </w:r>
+      <w:proofErr w:type="gramEnd"/>
+      <w:r>
+        <w:rPr>
+          <w:lang w:val="fr-FR"/>
+        </w:rPr>
+        <w:t xml:space="preserve"> </w:t>
+      </w:r>
+      <w:proofErr w:type="spellStart"/>
+      <w:r>
+        <w:rPr>
+          <w:lang w:val="fr-FR"/>
+        </w:rPr>
+        <w:t>openClassRoom</w:t>
+      </w:r>
+      <w:proofErr w:type="spellEnd"/>
+      <w:r>
+        <w:rPr>
+          <w:lang w:val="fr-FR"/>
+        </w:rPr>
+        <w:t xml:space="preserve"> individuel</w:t>
       </w:r>
     </w:p>
     <w:p>
@@ -247,12 +343,28 @@
           <w:lang w:val="fr-FR"/>
         </w:rPr>
       </w:pPr>
-      <w:r>
-        <w:rPr>
-          <w:lang w:val="fr-FR"/>
-        </w:rPr>
-        <w:t>modification des normes de programmation et résume scrum</w:t>
-      </w:r>
+      <w:proofErr w:type="gramStart"/>
+      <w:r>
+        <w:rPr>
+          <w:lang w:val="fr-FR"/>
+        </w:rPr>
+        <w:t>modification</w:t>
+      </w:r>
+      <w:proofErr w:type="gramEnd"/>
+      <w:r>
+        <w:rPr>
+          <w:lang w:val="fr-FR"/>
+        </w:rPr>
+        <w:t xml:space="preserve"> des normes de programmation et résume </w:t>
+      </w:r>
+      <w:proofErr w:type="spellStart"/>
+      <w:r>
+        <w:rPr>
+          <w:lang w:val="fr-FR"/>
+        </w:rPr>
+        <w:t>scrum</w:t>
+      </w:r>
+      <w:proofErr w:type="spellEnd"/>
     </w:p>
     <w:p>
       <w:pPr>
@@ -265,11 +377,19 @@
           <w:lang w:val="fr-FR"/>
         </w:rPr>
       </w:pPr>
-      <w:r>
-        <w:rPr>
-          <w:lang w:val="fr-FR"/>
-        </w:rPr>
-        <w:t>planification de réunion d’équipe</w:t>
+      <w:proofErr w:type="gramStart"/>
+      <w:r>
+        <w:rPr>
+          <w:lang w:val="fr-FR"/>
+        </w:rPr>
+        <w:t>planification</w:t>
+      </w:r>
+      <w:proofErr w:type="gramEnd"/>
+      <w:r>
+        <w:rPr>
+          <w:lang w:val="fr-FR"/>
+        </w:rPr>
+        <w:t xml:space="preserve"> de réunion d’équipe</w:t>
       </w:r>
     </w:p>
     <w:p>
@@ -317,11 +437,19 @@
           <w:lang w:val="fr-FR"/>
         </w:rPr>
       </w:pPr>
-      <w:r>
-        <w:rPr>
-          <w:lang w:val="fr-FR"/>
-        </w:rPr>
-        <w:t xml:space="preserve">Date: </w:t>
+      <w:proofErr w:type="gramStart"/>
+      <w:r>
+        <w:rPr>
+          <w:lang w:val="fr-FR"/>
+        </w:rPr>
+        <w:t>Date:</w:t>
+      </w:r>
+      <w:proofErr w:type="gramEnd"/>
+      <w:r>
+        <w:rPr>
+          <w:lang w:val="fr-FR"/>
+        </w:rPr>
+        <w:t xml:space="preserve"> </w:t>
       </w:r>
       <w:r>
         <w:rPr>
@@ -336,6 +464,7 @@
           <w:lang w:val="fr-FR"/>
         </w:rPr>
       </w:pPr>
+      <w:proofErr w:type="gramStart"/>
       <w:r>
         <w:rPr>
           <w:lang w:val="fr-FR"/>
@@ -348,49 +477,106 @@
         </w:rPr>
         <w:t>:</w:t>
       </w:r>
-      <w:r>
-        <w:rPr>
-          <w:lang w:val="fr-FR"/>
-        </w:rPr>
-        <w:t xml:space="preserve"> </w:t>
-      </w:r>
-      <w:r>
-        <w:rPr>
-          <w:lang w:val="fr-FR"/>
-        </w:rPr>
-        <w:t>premier scrum du sprint 1. C# pour le projet</w:t>
-      </w:r>
-    </w:p>
-    <w:p>
-      <w:pPr>
-        <w:rPr>
-          <w:lang w:val="fr-FR"/>
-        </w:rPr>
-      </w:pPr>
-      <w:r>
-        <w:rPr>
-          <w:lang w:val="fr-FR"/>
-        </w:rPr>
-        <w:t xml:space="preserve">Déjà fait: </w:t>
-      </w:r>
-      <w:r>
-        <w:rPr>
-          <w:lang w:val="fr-FR"/>
-        </w:rPr>
-        <w:t>modification de norme de programmation, soumission du scrum 0</w:t>
-      </w:r>
-    </w:p>
-    <w:p>
-      <w:pPr>
-        <w:rPr>
-          <w:lang w:val="fr-FR"/>
-        </w:rPr>
-      </w:pPr>
-      <w:r>
-        <w:rPr>
-          <w:lang w:val="fr-FR"/>
-        </w:rPr>
-        <w:t xml:space="preserve">A faire: </w:t>
+      <w:proofErr w:type="gramEnd"/>
+      <w:r>
+        <w:rPr>
+          <w:lang w:val="fr-FR"/>
+        </w:rPr>
+        <w:t xml:space="preserve"> </w:t>
+      </w:r>
+      <w:r>
+        <w:rPr>
+          <w:lang w:val="fr-FR"/>
+        </w:rPr>
+        <w:t xml:space="preserve">premier </w:t>
+      </w:r>
+      <w:proofErr w:type="spellStart"/>
+      <w:r>
+        <w:rPr>
+          <w:lang w:val="fr-FR"/>
+        </w:rPr>
+        <w:t>scrum</w:t>
+      </w:r>
+      <w:proofErr w:type="spellEnd"/>
+      <w:r>
+        <w:rPr>
+          <w:lang w:val="fr-FR"/>
+        </w:rPr>
+        <w:t xml:space="preserve"> du sprint 1. C# pour le projet</w:t>
+      </w:r>
+    </w:p>
+    <w:p>
+      <w:pPr>
+        <w:rPr>
+          <w:lang w:val="fr-FR"/>
+        </w:rPr>
+      </w:pPr>
+      <w:r>
+        <w:rPr>
+          <w:lang w:val="fr-FR"/>
+        </w:rPr>
+        <w:t xml:space="preserve">Déjà </w:t>
+      </w:r>
+      <w:proofErr w:type="gramStart"/>
+      <w:r>
+        <w:rPr>
+          <w:lang w:val="fr-FR"/>
+        </w:rPr>
+        <w:t>fait:</w:t>
+      </w:r>
+      <w:proofErr w:type="gramEnd"/>
+      <w:r>
+        <w:rPr>
+          <w:lang w:val="fr-FR"/>
+        </w:rPr>
+        <w:t xml:space="preserve"> </w:t>
+      </w:r>
+      <w:r>
+        <w:rPr>
+          <w:lang w:val="fr-FR"/>
+        </w:rPr>
+        <w:t xml:space="preserve">modification de norme de programmation, soumission du </w:t>
+      </w:r>
+      <w:proofErr w:type="spellStart"/>
+      <w:r>
+        <w:rPr>
+          <w:lang w:val="fr-FR"/>
+        </w:rPr>
+        <w:t>scrum</w:t>
+      </w:r>
+      <w:proofErr w:type="spellEnd"/>
+      <w:r>
+        <w:rPr>
+          <w:lang w:val="fr-FR"/>
+        </w:rPr>
+        <w:t xml:space="preserve"> 0</w:t>
+      </w:r>
+    </w:p>
+    <w:p>
+      <w:pPr>
+        <w:rPr>
+          <w:lang w:val="fr-FR"/>
+        </w:rPr>
+      </w:pPr>
+      <w:r>
+        <w:rPr>
+          <w:lang w:val="fr-FR"/>
+        </w:rPr>
+        <w:t xml:space="preserve">A </w:t>
+      </w:r>
+      <w:proofErr w:type="gramStart"/>
+      <w:r>
+        <w:rPr>
+          <w:lang w:val="fr-FR"/>
+        </w:rPr>
+        <w:t>faire:</w:t>
+      </w:r>
+      <w:proofErr w:type="gramEnd"/>
+      <w:r>
+        <w:rPr>
+          <w:lang w:val="fr-FR"/>
+        </w:rPr>
+        <w:t xml:space="preserve"> </w:t>
       </w:r>
       <w:r>
         <w:rPr>
@@ -415,7 +601,21 @@
         <w:rPr>
           <w:lang w:val="fr-FR"/>
         </w:rPr>
-        <w:t>Pat : diagramme cas d’utilisation, préparation du poker scrum, responsable de mêlée</w:t>
+        <w:t xml:space="preserve">Pat : diagramme cas d’utilisation, préparation du poker </w:t>
+      </w:r>
+      <w:proofErr w:type="spellStart"/>
+      <w:r>
+        <w:rPr>
+          <w:lang w:val="fr-FR"/>
+        </w:rPr>
+        <w:t>scrum</w:t>
+      </w:r>
+      <w:proofErr w:type="spellEnd"/>
+      <w:r>
+        <w:rPr>
+          <w:lang w:val="fr-FR"/>
+        </w:rPr>
+        <w:t>, responsable de mêlée</w:t>
       </w:r>
     </w:p>
     <w:p>
@@ -441,40 +641,70 @@
         <w:rPr>
           <w:lang w:val="fr-FR"/>
         </w:rPr>
-        <w:t>Serge : gestion jira, responsable de produit</w:t>
-      </w:r>
-    </w:p>
-    <w:p>
-      <w:pPr>
-        <w:rPr>
-          <w:lang w:val="fr-FR"/>
-        </w:rPr>
-      </w:pPr>
-      <w:r>
-        <w:rPr>
-          <w:lang w:val="fr-FR"/>
-        </w:rPr>
-        <w:t xml:space="preserve">Problèmes: </w:t>
-      </w:r>
-    </w:p>
-    <w:p>
-      <w:pPr>
-        <w:rPr>
-          <w:lang w:val="fr-FR"/>
-        </w:rPr>
-      </w:pPr>
-    </w:p>
-    <w:p>
-      <w:pPr>
-        <w:rPr>
-          <w:lang w:val="fr-FR"/>
-        </w:rPr>
-      </w:pPr>
-      <w:r>
-        <w:rPr>
-          <w:lang w:val="fr-FR"/>
-        </w:rPr>
-        <w:t xml:space="preserve">Date: </w:t>
+        <w:t xml:space="preserve">Serge : gestion </w:t>
+      </w:r>
+      <w:proofErr w:type="spellStart"/>
+      <w:r>
+        <w:rPr>
+          <w:lang w:val="fr-FR"/>
+        </w:rPr>
+        <w:t>jira</w:t>
+      </w:r>
+      <w:proofErr w:type="spellEnd"/>
+      <w:r>
+        <w:rPr>
+          <w:lang w:val="fr-FR"/>
+        </w:rPr>
+        <w:t>, responsable de produit</w:t>
+      </w:r>
+    </w:p>
+    <w:p>
+      <w:pPr>
+        <w:rPr>
+          <w:lang w:val="fr-FR"/>
+        </w:rPr>
+      </w:pPr>
+      <w:proofErr w:type="gramStart"/>
+      <w:r>
+        <w:rPr>
+          <w:lang w:val="fr-FR"/>
+        </w:rPr>
+        <w:t>Problèmes:</w:t>
+      </w:r>
+      <w:proofErr w:type="gramEnd"/>
+      <w:r>
+        <w:rPr>
+          <w:lang w:val="fr-FR"/>
+        </w:rPr>
+        <w:t xml:space="preserve"> </w:t>
+      </w:r>
+    </w:p>
+    <w:p>
+      <w:pPr>
+        <w:rPr>
+          <w:lang w:val="fr-FR"/>
+        </w:rPr>
+      </w:pPr>
+    </w:p>
+    <w:p>
+      <w:pPr>
+        <w:rPr>
+          <w:lang w:val="fr-FR"/>
+        </w:rPr>
+      </w:pPr>
+      <w:proofErr w:type="gramStart"/>
+      <w:r>
+        <w:rPr>
+          <w:lang w:val="fr-FR"/>
+        </w:rPr>
+        <w:t>Date:</w:t>
+      </w:r>
+      <w:proofErr w:type="gramEnd"/>
+      <w:r>
+        <w:rPr>
+          <w:lang w:val="fr-FR"/>
+        </w:rPr>
+        <w:t xml:space="preserve"> </w:t>
       </w:r>
       <w:r>
         <w:rPr>
@@ -489,6 +719,7 @@
           <w:lang w:val="fr-FR"/>
         </w:rPr>
       </w:pPr>
+      <w:proofErr w:type="gramStart"/>
       <w:r>
         <w:rPr>
           <w:lang w:val="fr-FR"/>
@@ -501,18 +732,27 @@
         </w:rPr>
         <w:t>:</w:t>
       </w:r>
-      <w:r>
-        <w:rPr>
-          <w:lang w:val="fr-FR"/>
-        </w:rPr>
-        <w:t xml:space="preserve"> </w:t>
-      </w:r>
-      <w:r>
-        <w:rPr>
-          <w:lang w:val="fr-FR"/>
-        </w:rPr>
-        <w:t xml:space="preserve"> scrum</w:t>
-      </w:r>
+      <w:proofErr w:type="gramEnd"/>
+      <w:r>
+        <w:rPr>
+          <w:lang w:val="fr-FR"/>
+        </w:rPr>
+        <w:t xml:space="preserve"> </w:t>
+      </w:r>
+      <w:r>
+        <w:rPr>
+          <w:lang w:val="fr-FR"/>
+        </w:rPr>
+        <w:t xml:space="preserve"> </w:t>
+      </w:r>
+      <w:proofErr w:type="spellStart"/>
+      <w:r>
+        <w:rPr>
+          <w:lang w:val="fr-FR"/>
+        </w:rPr>
+        <w:t>scrum</w:t>
+      </w:r>
+      <w:proofErr w:type="spellEnd"/>
     </w:p>
     <w:p>
       <w:pPr>
@@ -525,13 +765,41 @@
           <w:lang w:val="fr-FR"/>
         </w:rPr>
         <w:lastRenderedPageBreak/>
-        <w:t xml:space="preserve">Déjà fait: </w:t>
-      </w:r>
-      <w:r>
-        <w:rPr>
-          <w:lang w:val="fr-FR"/>
-        </w:rPr>
-        <w:t>Product Owner Documentation, diagra</w:t>
+        <w:t xml:space="preserve">Déjà </w:t>
+      </w:r>
+      <w:proofErr w:type="gramStart"/>
+      <w:r>
+        <w:rPr>
+          <w:lang w:val="fr-FR"/>
+        </w:rPr>
+        <w:t>fait:</w:t>
+      </w:r>
+      <w:proofErr w:type="gramEnd"/>
+      <w:r>
+        <w:rPr>
+          <w:lang w:val="fr-FR"/>
+        </w:rPr>
+        <w:t xml:space="preserve"> </w:t>
+      </w:r>
+      <w:r>
+        <w:rPr>
+          <w:lang w:val="fr-FR"/>
+        </w:rPr>
+        <w:t xml:space="preserve">Product </w:t>
+      </w:r>
+      <w:proofErr w:type="spellStart"/>
+      <w:r>
+        <w:rPr>
+          <w:lang w:val="fr-FR"/>
+        </w:rPr>
+        <w:t>Owner</w:t>
+      </w:r>
+      <w:proofErr w:type="spellEnd"/>
+      <w:r>
+        <w:rPr>
+          <w:lang w:val="fr-FR"/>
+        </w:rPr>
+        <w:t xml:space="preserve"> Documentation, diagra</w:t>
       </w:r>
       <w:r>
         <w:rPr>
@@ -543,26 +811,76 @@
         <w:rPr>
           <w:lang w:val="fr-FR"/>
         </w:rPr>
-        <w:t>e de cas d’utilisation, préparation du poker scrum</w:t>
-      </w:r>
-      <w:r>
-        <w:rPr>
-          <w:lang w:val="fr-FR"/>
-        </w:rPr>
-        <w:t>, scrum poker effectuer, mise à jour du backlog et les efforts</w:t>
-      </w:r>
-    </w:p>
-    <w:p>
-      <w:pPr>
-        <w:rPr>
-          <w:lang w:val="fr-FR"/>
-        </w:rPr>
-      </w:pPr>
-      <w:r>
-        <w:rPr>
-          <w:lang w:val="fr-FR"/>
-        </w:rPr>
-        <w:t xml:space="preserve">A faire: </w:t>
+        <w:t xml:space="preserve">e de cas d’utilisation, préparation du poker </w:t>
+      </w:r>
+      <w:proofErr w:type="spellStart"/>
+      <w:r>
+        <w:rPr>
+          <w:lang w:val="fr-FR"/>
+        </w:rPr>
+        <w:t>scrum</w:t>
+      </w:r>
+      <w:proofErr w:type="spellEnd"/>
+      <w:r>
+        <w:rPr>
+          <w:lang w:val="fr-FR"/>
+        </w:rPr>
+        <w:t xml:space="preserve">, </w:t>
+      </w:r>
+      <w:proofErr w:type="spellStart"/>
+      <w:r>
+        <w:rPr>
+          <w:lang w:val="fr-FR"/>
+        </w:rPr>
+        <w:t>scrum</w:t>
+      </w:r>
+      <w:proofErr w:type="spellEnd"/>
+      <w:r>
+        <w:rPr>
+          <w:lang w:val="fr-FR"/>
+        </w:rPr>
+        <w:t xml:space="preserve"> poker effectuer, mise à jour du </w:t>
+      </w:r>
+      <w:proofErr w:type="spellStart"/>
+      <w:r>
+        <w:rPr>
+          <w:lang w:val="fr-FR"/>
+        </w:rPr>
+        <w:t>backlog</w:t>
+      </w:r>
+      <w:proofErr w:type="spellEnd"/>
+      <w:r>
+        <w:rPr>
+          <w:lang w:val="fr-FR"/>
+        </w:rPr>
+        <w:t xml:space="preserve"> et les efforts</w:t>
+      </w:r>
+    </w:p>
+    <w:p>
+      <w:pPr>
+        <w:rPr>
+          <w:lang w:val="fr-FR"/>
+        </w:rPr>
+      </w:pPr>
+      <w:r>
+        <w:rPr>
+          <w:lang w:val="fr-FR"/>
+        </w:rPr>
+        <w:t xml:space="preserve">A </w:t>
+      </w:r>
+      <w:proofErr w:type="gramStart"/>
+      <w:r>
+        <w:rPr>
+          <w:lang w:val="fr-FR"/>
+        </w:rPr>
+        <w:t>faire:</w:t>
+      </w:r>
+      <w:proofErr w:type="gramEnd"/>
+      <w:r>
+        <w:rPr>
+          <w:lang w:val="fr-FR"/>
+        </w:rPr>
+        <w:t xml:space="preserve"> </w:t>
       </w:r>
     </w:p>
     <w:p>
@@ -646,51 +964,83 @@
           <w:lang w:val="fr-FR"/>
         </w:rPr>
       </w:pPr>
-      <w:r>
-        <w:rPr>
-          <w:lang w:val="fr-FR"/>
-        </w:rPr>
-        <w:t xml:space="preserve">Problèmes: </w:t>
-      </w:r>
-    </w:p>
-    <w:p>
-      <w:pPr>
-        <w:rPr>
-          <w:lang w:val="fr-FR"/>
-        </w:rPr>
-      </w:pPr>
-      <w:r>
-        <w:rPr>
-          <w:lang w:val="fr-FR"/>
-        </w:rPr>
-        <w:t>choix de nom de projet : Bilan de travaille, bureau de placement, application de gestion des ressources humaines, gestionRH</w:t>
-      </w:r>
-    </w:p>
-    <w:p>
-      <w:pPr>
-        <w:rPr>
-          <w:lang w:val="fr-FR"/>
-        </w:rPr>
-      </w:pPr>
-    </w:p>
-    <w:p>
-      <w:pPr>
-        <w:rPr>
-          <w:lang w:val="fr-FR"/>
-        </w:rPr>
-      </w:pPr>
-    </w:p>
-    <w:p>
-      <w:pPr>
-        <w:rPr>
-          <w:lang w:val="fr-FR"/>
-        </w:rPr>
-      </w:pPr>
-      <w:r>
-        <w:rPr>
-          <w:lang w:val="fr-FR"/>
-        </w:rPr>
-        <w:t xml:space="preserve">Date: </w:t>
+      <w:proofErr w:type="gramStart"/>
+      <w:r>
+        <w:rPr>
+          <w:lang w:val="fr-FR"/>
+        </w:rPr>
+        <w:t>Problèmes:</w:t>
+      </w:r>
+      <w:proofErr w:type="gramEnd"/>
+      <w:r>
+        <w:rPr>
+          <w:lang w:val="fr-FR"/>
+        </w:rPr>
+        <w:t xml:space="preserve"> </w:t>
+      </w:r>
+    </w:p>
+    <w:p>
+      <w:pPr>
+        <w:rPr>
+          <w:lang w:val="fr-FR"/>
+        </w:rPr>
+      </w:pPr>
+      <w:proofErr w:type="gramStart"/>
+      <w:r>
+        <w:rPr>
+          <w:lang w:val="fr-FR"/>
+        </w:rPr>
+        <w:t>choix</w:t>
+      </w:r>
+      <w:proofErr w:type="gramEnd"/>
+      <w:r>
+        <w:rPr>
+          <w:lang w:val="fr-FR"/>
+        </w:rPr>
+        <w:t xml:space="preserve"> de nom de projet : Bilan de travaille, bureau de placement, application de gestion des ressources humaines, </w:t>
+      </w:r>
+      <w:proofErr w:type="spellStart"/>
+      <w:r>
+        <w:rPr>
+          <w:lang w:val="fr-FR"/>
+        </w:rPr>
+        <w:t>gestionRH</w:t>
+      </w:r>
+      <w:proofErr w:type="spellEnd"/>
+    </w:p>
+    <w:p>
+      <w:pPr>
+        <w:rPr>
+          <w:lang w:val="fr-FR"/>
+        </w:rPr>
+      </w:pPr>
+    </w:p>
+    <w:p>
+      <w:pPr>
+        <w:rPr>
+          <w:lang w:val="fr-FR"/>
+        </w:rPr>
+      </w:pPr>
+    </w:p>
+    <w:p>
+      <w:pPr>
+        <w:rPr>
+          <w:lang w:val="fr-FR"/>
+        </w:rPr>
+      </w:pPr>
+      <w:proofErr w:type="gramStart"/>
+      <w:r>
+        <w:rPr>
+          <w:lang w:val="fr-FR"/>
+        </w:rPr>
+        <w:t>Date:</w:t>
+      </w:r>
+      <w:proofErr w:type="gramEnd"/>
+      <w:r>
+        <w:rPr>
+          <w:lang w:val="fr-FR"/>
+        </w:rPr>
+        <w:t xml:space="preserve"> </w:t>
       </w:r>
       <w:r>
         <w:rPr>
@@ -705,6 +1055,7 @@
           <w:lang w:val="fr-FR"/>
         </w:rPr>
       </w:pPr>
+      <w:proofErr w:type="gramStart"/>
       <w:r>
         <w:rPr>
           <w:lang w:val="fr-FR"/>
@@ -717,18 +1068,27 @@
         </w:rPr>
         <w:t>:</w:t>
       </w:r>
-      <w:r>
-        <w:rPr>
-          <w:lang w:val="fr-FR"/>
-        </w:rPr>
-        <w:t xml:space="preserve"> </w:t>
-      </w:r>
-      <w:r>
-        <w:rPr>
-          <w:lang w:val="fr-FR"/>
-        </w:rPr>
-        <w:t>mini appelle entre scrum</w:t>
-      </w:r>
+      <w:proofErr w:type="gramEnd"/>
+      <w:r>
+        <w:rPr>
+          <w:lang w:val="fr-FR"/>
+        </w:rPr>
+        <w:t xml:space="preserve"> </w:t>
+      </w:r>
+      <w:r>
+        <w:rPr>
+          <w:lang w:val="fr-FR"/>
+        </w:rPr>
+        <w:t xml:space="preserve">mini appelle entre </w:t>
+      </w:r>
+      <w:proofErr w:type="spellStart"/>
+      <w:r>
+        <w:rPr>
+          <w:lang w:val="fr-FR"/>
+        </w:rPr>
+        <w:t>scrum</w:t>
+      </w:r>
+      <w:proofErr w:type="spellEnd"/>
       <w:r>
         <w:rPr>
           <w:lang w:val="fr-FR"/>
@@ -746,7 +1106,21 @@
         <w:rPr>
           <w:lang w:val="fr-FR"/>
         </w:rPr>
-        <w:t xml:space="preserve">Déjà fait: </w:t>
+        <w:t xml:space="preserve">Déjà </w:t>
+      </w:r>
+      <w:proofErr w:type="gramStart"/>
+      <w:r>
+        <w:rPr>
+          <w:lang w:val="fr-FR"/>
+        </w:rPr>
+        <w:t>fait:</w:t>
+      </w:r>
+      <w:proofErr w:type="gramEnd"/>
+      <w:r>
+        <w:rPr>
+          <w:lang w:val="fr-FR"/>
+        </w:rPr>
+        <w:t xml:space="preserve"> </w:t>
       </w:r>
       <w:r>
         <w:rPr>
@@ -783,7 +1157,21 @@
         <w:rPr>
           <w:lang w:val="fr-FR"/>
         </w:rPr>
-        <w:t xml:space="preserve">A faire: </w:t>
+        <w:t xml:space="preserve">A </w:t>
+      </w:r>
+      <w:proofErr w:type="gramStart"/>
+      <w:r>
+        <w:rPr>
+          <w:lang w:val="fr-FR"/>
+        </w:rPr>
+        <w:t>faire:</w:t>
+      </w:r>
+      <w:proofErr w:type="gramEnd"/>
+      <w:r>
+        <w:rPr>
+          <w:lang w:val="fr-FR"/>
+        </w:rPr>
+        <w:t xml:space="preserve"> </w:t>
       </w:r>
       <w:r>
         <w:rPr>
@@ -798,52 +1186,103 @@
           <w:lang w:val="fr-FR"/>
         </w:rPr>
       </w:pPr>
-      <w:r>
-        <w:rPr>
-          <w:lang w:val="fr-FR"/>
-        </w:rPr>
-        <w:t xml:space="preserve">Problèmes: </w:t>
-      </w:r>
-      <w:r>
-        <w:rPr>
-          <w:lang w:val="fr-FR"/>
-        </w:rPr>
-        <w:t>refaire le diagramme de classe avec le polymorphisms pour les employees normal et admin</w:t>
-      </w:r>
-    </w:p>
-    <w:p>
-      <w:pPr>
-        <w:rPr>
-          <w:lang w:val="fr-FR"/>
-        </w:rPr>
-      </w:pPr>
-    </w:p>
-    <w:p>
-      <w:pPr>
-        <w:rPr>
-          <w:lang w:val="fr-FR"/>
-        </w:rPr>
-      </w:pPr>
-    </w:p>
-    <w:p>
-      <w:pPr>
-        <w:rPr>
-          <w:lang w:val="fr-FR"/>
-        </w:rPr>
-      </w:pPr>
-      <w:r>
-        <w:rPr>
-          <w:lang w:val="fr-FR"/>
-        </w:rPr>
-        <w:t xml:space="preserve">Date: </w:t>
-      </w:r>
-    </w:p>
-    <w:p>
-      <w:pPr>
-        <w:rPr>
-          <w:lang w:val="fr-FR"/>
-        </w:rPr>
-      </w:pPr>
+      <w:proofErr w:type="gramStart"/>
+      <w:r>
+        <w:rPr>
+          <w:lang w:val="fr-FR"/>
+        </w:rPr>
+        <w:t>Problèmes:</w:t>
+      </w:r>
+      <w:proofErr w:type="gramEnd"/>
+      <w:r>
+        <w:rPr>
+          <w:lang w:val="fr-FR"/>
+        </w:rPr>
+        <w:t xml:space="preserve"> </w:t>
+      </w:r>
+      <w:r>
+        <w:rPr>
+          <w:lang w:val="fr-FR"/>
+        </w:rPr>
+        <w:t xml:space="preserve">refaire le diagramme de classe avec le </w:t>
+      </w:r>
+      <w:proofErr w:type="spellStart"/>
+      <w:r>
+        <w:rPr>
+          <w:lang w:val="fr-FR"/>
+        </w:rPr>
+        <w:t>polymorphisms</w:t>
+      </w:r>
+      <w:proofErr w:type="spellEnd"/>
+      <w:r>
+        <w:rPr>
+          <w:lang w:val="fr-FR"/>
+        </w:rPr>
+        <w:t xml:space="preserve"> pour les </w:t>
+      </w:r>
+      <w:proofErr w:type="spellStart"/>
+      <w:r>
+        <w:rPr>
+          <w:lang w:val="fr-FR"/>
+        </w:rPr>
+        <w:t>employees</w:t>
+      </w:r>
+      <w:proofErr w:type="spellEnd"/>
+      <w:r>
+        <w:rPr>
+          <w:lang w:val="fr-FR"/>
+        </w:rPr>
+        <w:t xml:space="preserve"> normal et admin</w:t>
+      </w:r>
+    </w:p>
+    <w:p>
+      <w:pPr>
+        <w:rPr>
+          <w:lang w:val="fr-FR"/>
+        </w:rPr>
+      </w:pPr>
+    </w:p>
+    <w:p>
+      <w:pPr>
+        <w:rPr>
+          <w:lang w:val="fr-FR"/>
+        </w:rPr>
+      </w:pPr>
+    </w:p>
+    <w:p>
+      <w:pPr>
+        <w:rPr>
+          <w:lang w:val="fr-FR"/>
+        </w:rPr>
+      </w:pPr>
+      <w:proofErr w:type="gramStart"/>
+      <w:r>
+        <w:rPr>
+          <w:lang w:val="fr-FR"/>
+        </w:rPr>
+        <w:t>Date:</w:t>
+      </w:r>
+      <w:proofErr w:type="gramEnd"/>
+      <w:r>
+        <w:rPr>
+          <w:lang w:val="fr-FR"/>
+        </w:rPr>
+        <w:t xml:space="preserve"> </w:t>
+      </w:r>
+      <w:r>
+        <w:rPr>
+          <w:lang w:val="fr-FR"/>
+        </w:rPr>
+        <w:t>12 avril</w:t>
+      </w:r>
+    </w:p>
+    <w:p>
+      <w:pPr>
+        <w:rPr>
+          <w:lang w:val="fr-FR"/>
+        </w:rPr>
+      </w:pPr>
+      <w:proofErr w:type="gramStart"/>
       <w:r>
         <w:rPr>
           <w:lang w:val="fr-FR"/>
@@ -856,78 +1295,170 @@
         </w:rPr>
         <w:t>:</w:t>
       </w:r>
-      <w:r>
-        <w:rPr>
-          <w:lang w:val="fr-FR"/>
-        </w:rPr>
-        <w:t xml:space="preserve"> </w:t>
-      </w:r>
-    </w:p>
-    <w:p>
-      <w:pPr>
-        <w:rPr>
-          <w:lang w:val="fr-FR"/>
-        </w:rPr>
-      </w:pPr>
-      <w:r>
-        <w:rPr>
-          <w:lang w:val="fr-FR"/>
-        </w:rPr>
-        <w:t xml:space="preserve">Déjà fait: </w:t>
-      </w:r>
-    </w:p>
-    <w:p>
-      <w:pPr>
-        <w:rPr>
-          <w:lang w:val="fr-FR"/>
-        </w:rPr>
-      </w:pPr>
-      <w:r>
-        <w:rPr>
-          <w:lang w:val="fr-FR"/>
-        </w:rPr>
-        <w:t xml:space="preserve">A faire: </w:t>
-      </w:r>
-    </w:p>
-    <w:p>
-      <w:pPr>
-        <w:rPr>
-          <w:lang w:val="fr-FR"/>
-        </w:rPr>
-      </w:pPr>
-      <w:r>
-        <w:rPr>
-          <w:lang w:val="fr-FR"/>
-        </w:rPr>
-        <w:t xml:space="preserve">Problèmes: </w:t>
-      </w:r>
-    </w:p>
-    <w:p>
-      <w:pPr>
-        <w:rPr>
-          <w:lang w:val="fr-FR"/>
-        </w:rPr>
-      </w:pPr>
-    </w:p>
-    <w:p>
-      <w:pPr>
-        <w:rPr>
-          <w:lang w:val="fr-FR"/>
-        </w:rPr>
-      </w:pPr>
-      <w:r>
-        <w:rPr>
-          <w:lang w:val="fr-FR"/>
-        </w:rPr>
-        <w:t xml:space="preserve">Date: </w:t>
-      </w:r>
-    </w:p>
-    <w:p>
-      <w:pPr>
-        <w:rPr>
-          <w:lang w:val="fr-FR"/>
-        </w:rPr>
-      </w:pPr>
+      <w:proofErr w:type="gramEnd"/>
+      <w:r>
+        <w:rPr>
+          <w:lang w:val="fr-FR"/>
+        </w:rPr>
+        <w:t xml:space="preserve"> </w:t>
+      </w:r>
+    </w:p>
+    <w:p>
+      <w:pPr>
+        <w:rPr>
+          <w:lang w:val="fr-FR"/>
+        </w:rPr>
+      </w:pPr>
+      <w:r>
+        <w:rPr>
+          <w:lang w:val="fr-FR"/>
+        </w:rPr>
+        <w:t xml:space="preserve">Déjà </w:t>
+      </w:r>
+      <w:proofErr w:type="gramStart"/>
+      <w:r>
+        <w:rPr>
+          <w:lang w:val="fr-FR"/>
+        </w:rPr>
+        <w:t>fait:</w:t>
+      </w:r>
+      <w:proofErr w:type="gramEnd"/>
+      <w:r>
+        <w:rPr>
+          <w:lang w:val="fr-FR"/>
+        </w:rPr>
+        <w:t xml:space="preserve"> </w:t>
+      </w:r>
+      <w:r>
+        <w:rPr>
+          <w:lang w:val="fr-FR"/>
+        </w:rPr>
+        <w:t xml:space="preserve"> implémentation des règles de validation 1 a 7, importation du fichier JSON</w:t>
+      </w:r>
+    </w:p>
+    <w:p>
+      <w:pPr>
+        <w:rPr>
+          <w:lang w:val="fr-FR"/>
+        </w:rPr>
+      </w:pPr>
+      <w:r>
+        <w:rPr>
+          <w:lang w:val="fr-FR"/>
+        </w:rPr>
+        <w:t xml:space="preserve">A </w:t>
+      </w:r>
+      <w:proofErr w:type="gramStart"/>
+      <w:r>
+        <w:rPr>
+          <w:lang w:val="fr-FR"/>
+        </w:rPr>
+        <w:t>faire:</w:t>
+      </w:r>
+      <w:proofErr w:type="gramEnd"/>
+      <w:r>
+        <w:rPr>
+          <w:lang w:val="fr-FR"/>
+        </w:rPr>
+        <w:t xml:space="preserve"> </w:t>
+      </w:r>
+    </w:p>
+    <w:p>
+      <w:pPr>
+        <w:rPr>
+          <w:lang w:val="fr-FR"/>
+        </w:rPr>
+      </w:pPr>
+      <w:r>
+        <w:rPr>
+          <w:lang w:val="fr-FR"/>
+        </w:rPr>
+        <w:t>Ajouter boutons « valider », « sélectionner dossier de sortie », « sélection une feuille de temp » avec labels pour afficher les noms de fichier/dossier</w:t>
+      </w:r>
+    </w:p>
+    <w:p>
+      <w:pPr>
+        <w:rPr>
+          <w:lang w:val="fr-FR"/>
+        </w:rPr>
+      </w:pPr>
+      <w:r>
+        <w:rPr>
+          <w:lang w:val="fr-FR"/>
+        </w:rPr>
+        <w:t xml:space="preserve">Ajuster les </w:t>
+      </w:r>
+      <w:proofErr w:type="spellStart"/>
+      <w:r>
+        <w:rPr>
+          <w:lang w:val="fr-FR"/>
+        </w:rPr>
+        <w:t>onClick</w:t>
+      </w:r>
+      <w:proofErr w:type="spellEnd"/>
+      <w:r>
+        <w:rPr>
+          <w:lang w:val="fr-FR"/>
+        </w:rPr>
+        <w:t xml:space="preserve"> des boutons</w:t>
+      </w:r>
+    </w:p>
+    <w:p>
+      <w:pPr>
+        <w:rPr>
+          <w:lang w:val="fr-FR"/>
+        </w:rPr>
+      </w:pPr>
+      <w:proofErr w:type="gramStart"/>
+      <w:r>
+        <w:rPr>
+          <w:lang w:val="fr-FR"/>
+        </w:rPr>
+        <w:t>Problèmes:</w:t>
+      </w:r>
+      <w:proofErr w:type="gramEnd"/>
+      <w:r>
+        <w:rPr>
+          <w:lang w:val="fr-FR"/>
+        </w:rPr>
+        <w:t xml:space="preserve"> </w:t>
+      </w:r>
+    </w:p>
+    <w:p>
+      <w:pPr>
+        <w:rPr>
+          <w:lang w:val="fr-FR"/>
+        </w:rPr>
+      </w:pPr>
+    </w:p>
+    <w:p>
+      <w:pPr>
+        <w:rPr>
+          <w:lang w:val="fr-FR"/>
+        </w:rPr>
+      </w:pPr>
+      <w:proofErr w:type="gramStart"/>
+      <w:r>
+        <w:rPr>
+          <w:lang w:val="fr-FR"/>
+        </w:rPr>
+        <w:t>Date:</w:t>
+      </w:r>
+      <w:proofErr w:type="gramEnd"/>
+      <w:r>
+        <w:rPr>
+          <w:lang w:val="fr-FR"/>
+        </w:rPr>
+        <w:t xml:space="preserve"> </w:t>
+      </w:r>
+    </w:p>
+    <w:p>
+      <w:pPr>
+        <w:rPr>
+          <w:lang w:val="fr-FR"/>
+        </w:rPr>
+      </w:pPr>
+      <w:proofErr w:type="gramStart"/>
       <w:r>
         <w:rPr>
           <w:lang w:val="fr-FR"/>
@@ -940,50 +1471,88 @@
         </w:rPr>
         <w:t>:</w:t>
       </w:r>
-      <w:r>
-        <w:rPr>
-          <w:lang w:val="fr-FR"/>
-        </w:rPr>
-        <w:t xml:space="preserve"> </w:t>
-      </w:r>
-    </w:p>
-    <w:p>
-      <w:pPr>
-        <w:rPr>
-          <w:lang w:val="fr-FR"/>
-        </w:rPr>
-      </w:pPr>
-      <w:r>
-        <w:rPr>
-          <w:lang w:val="fr-FR"/>
-        </w:rPr>
-        <w:t xml:space="preserve">Déjà fait: </w:t>
-      </w:r>
-    </w:p>
-    <w:p>
-      <w:pPr>
-        <w:rPr>
-          <w:lang w:val="fr-FR"/>
-        </w:rPr>
-      </w:pPr>
-      <w:r>
-        <w:rPr>
-          <w:lang w:val="fr-FR"/>
-        </w:rPr>
-        <w:t xml:space="preserve">A faire: </w:t>
-      </w:r>
-    </w:p>
-    <w:p>
-      <w:pPr>
-        <w:rPr>
-          <w:lang w:val="fr-FR"/>
-        </w:rPr>
-      </w:pPr>
-      <w:r>
-        <w:rPr>
-          <w:lang w:val="fr-FR"/>
-        </w:rPr>
-        <w:t xml:space="preserve">Problèmes: </w:t>
+      <w:proofErr w:type="gramEnd"/>
+      <w:r>
+        <w:rPr>
+          <w:lang w:val="fr-FR"/>
+        </w:rPr>
+        <w:t xml:space="preserve"> </w:t>
+      </w:r>
+    </w:p>
+    <w:p>
+      <w:pPr>
+        <w:rPr>
+          <w:lang w:val="fr-FR"/>
+        </w:rPr>
+      </w:pPr>
+      <w:r>
+        <w:rPr>
+          <w:lang w:val="fr-FR"/>
+        </w:rPr>
+        <w:t xml:space="preserve">Déjà </w:t>
+      </w:r>
+      <w:proofErr w:type="gramStart"/>
+      <w:r>
+        <w:rPr>
+          <w:lang w:val="fr-FR"/>
+        </w:rPr>
+        <w:t>fait:</w:t>
+      </w:r>
+      <w:proofErr w:type="gramEnd"/>
+      <w:r>
+        <w:rPr>
+          <w:lang w:val="fr-FR"/>
+        </w:rPr>
+        <w:t xml:space="preserve"> </w:t>
+      </w:r>
+    </w:p>
+    <w:p>
+      <w:pPr>
+        <w:rPr>
+          <w:lang w:val="fr-FR"/>
+        </w:rPr>
+      </w:pPr>
+      <w:r>
+        <w:rPr>
+          <w:lang w:val="fr-FR"/>
+        </w:rPr>
+        <w:lastRenderedPageBreak/>
+        <w:t xml:space="preserve">A </w:t>
+      </w:r>
+      <w:proofErr w:type="gramStart"/>
+      <w:r>
+        <w:rPr>
+          <w:lang w:val="fr-FR"/>
+        </w:rPr>
+        <w:t>faire:</w:t>
+      </w:r>
+      <w:proofErr w:type="gramEnd"/>
+      <w:r>
+        <w:rPr>
+          <w:lang w:val="fr-FR"/>
+        </w:rPr>
+        <w:t xml:space="preserve"> </w:t>
+      </w:r>
+    </w:p>
+    <w:p>
+      <w:pPr>
+        <w:rPr>
+          <w:lang w:val="fr-FR"/>
+        </w:rPr>
+      </w:pPr>
+      <w:proofErr w:type="gramStart"/>
+      <w:r>
+        <w:rPr>
+          <w:lang w:val="fr-FR"/>
+        </w:rPr>
+        <w:t>Problèmes:</w:t>
+      </w:r>
+      <w:proofErr w:type="gramEnd"/>
+      <w:r>
+        <w:rPr>
+          <w:lang w:val="fr-FR"/>
+        </w:rPr>
+        <w:t xml:space="preserve"> </w:t>
       </w:r>
     </w:p>
     <w:p>

</xml_diff>